<commit_message>
first draft coding homeowrk
</commit_message>
<xml_diff>
--- a/Week11-SQL5/Week 5 Research.docx
+++ b/Week11-SQL5/Week 5 Research.docx
@@ -80,6 +80,72 @@
         <w:rPr>
           <w:rFonts w:ascii="Times New Roman" w:eastAsia="Times New Roman" w:hAnsi="Times New Roman" w:cs="Times New Roman"/>
         </w:rPr>
+        <w:t xml:space="preserve">A </w:t>
+      </w:r>
+      <w:proofErr w:type="spellStart"/>
+      <w:r>
+        <w:rPr>
+          <w:rFonts w:ascii="Times New Roman" w:eastAsia="Times New Roman" w:hAnsi="Times New Roman" w:cs="Times New Roman"/>
+        </w:rPr>
+        <w:t>PreparedStatement</w:t>
+      </w:r>
+      <w:proofErr w:type="spellEnd"/>
+      <w:r>
+        <w:rPr>
+          <w:rFonts w:ascii="Times New Roman" w:eastAsia="Times New Roman" w:hAnsi="Times New Roman" w:cs="Times New Roman"/>
+        </w:rPr>
+        <w:t xml:space="preserve"> is a pre-compiled SQL statement that allows </w:t>
+      </w:r>
+      <w:r>
+        <w:rPr>
+          <w:rFonts w:ascii="Times New Roman" w:eastAsia="Times New Roman" w:hAnsi="Times New Roman" w:cs="Times New Roman"/>
+        </w:rPr>
+        <w:t xml:space="preserve">the creation of </w:t>
+      </w:r>
+      <w:r>
+        <w:rPr>
+          <w:rFonts w:ascii="Times New Roman" w:eastAsia="Times New Roman" w:hAnsi="Times New Roman" w:cs="Times New Roman"/>
+        </w:rPr>
+        <w:t>queries using parameters</w:t>
+      </w:r>
+      <w:r>
+        <w:rPr>
+          <w:rFonts w:ascii="Times New Roman" w:eastAsia="Times New Roman" w:hAnsi="Times New Roman" w:cs="Times New Roman"/>
+        </w:rPr>
+        <w:t xml:space="preserve"> instead of coded values</w:t>
+      </w:r>
+      <w:r>
+        <w:rPr>
+          <w:rFonts w:ascii="Times New Roman" w:eastAsia="Times New Roman" w:hAnsi="Times New Roman" w:cs="Times New Roman"/>
+        </w:rPr>
+        <w:t xml:space="preserve">. This improves performance because a query that may be used several times is only compiled once. It also prevents SQL injection </w:t>
+      </w:r>
+      <w:proofErr w:type="gramStart"/>
+      <w:r>
+        <w:rPr>
+          <w:rFonts w:ascii="Times New Roman" w:eastAsia="Times New Roman" w:hAnsi="Times New Roman" w:cs="Times New Roman"/>
+        </w:rPr>
+        <w:t>attacks;</w:t>
+      </w:r>
+      <w:proofErr w:type="gramEnd"/>
+      <w:r>
+        <w:rPr>
+          <w:rFonts w:ascii="Times New Roman" w:eastAsia="Times New Roman" w:hAnsi="Times New Roman" w:cs="Times New Roman"/>
+        </w:rPr>
+        <w:t xml:space="preserve"> where malicious code is entered in place of the expected value.</w:t>
+      </w:r>
+    </w:p>
+    <w:p>
+      <w:pPr>
+        <w:spacing w:before="100" w:beforeAutospacing="1" w:after="100" w:afterAutospacing="1"/>
+        <w:rPr>
+          <w:rFonts w:ascii="Times New Roman" w:eastAsia="Times New Roman" w:hAnsi="Times New Roman" w:cs="Times New Roman"/>
+        </w:rPr>
+      </w:pPr>
+      <w:r>
+        <w:rPr>
+          <w:rFonts w:ascii="Times New Roman" w:eastAsia="Times New Roman" w:hAnsi="Times New Roman" w:cs="Times New Roman"/>
+        </w:rPr>
         <w:t xml:space="preserve">What method on a </w:t>
       </w:r>
       <w:proofErr w:type="spellStart"/>
@@ -96,6 +162,74 @@
         </w:rPr>
         <w:t xml:space="preserve"> can you use to execute a SELECT query? What method would you use to run an UPDATE query?</w:t>
       </w:r>
+    </w:p>
+    <w:p>
+      <w:pPr>
+        <w:spacing w:before="100" w:beforeAutospacing="1" w:after="100" w:afterAutospacing="1"/>
+        <w:rPr>
+          <w:rFonts w:ascii="Times New Roman" w:eastAsia="Times New Roman" w:hAnsi="Times New Roman" w:cs="Times New Roman"/>
+        </w:rPr>
+      </w:pPr>
+      <w:r>
+        <w:rPr>
+          <w:rFonts w:ascii="Times New Roman" w:eastAsia="Times New Roman" w:hAnsi="Times New Roman" w:cs="Times New Roman"/>
+        </w:rPr>
+        <w:t xml:space="preserve">The </w:t>
+      </w:r>
+      <w:proofErr w:type="spellStart"/>
+      <w:r>
+        <w:rPr>
+          <w:rFonts w:ascii="Times New Roman" w:eastAsia="Times New Roman" w:hAnsi="Times New Roman" w:cs="Times New Roman"/>
+        </w:rPr>
+        <w:t>executeQuery</w:t>
+      </w:r>
+      <w:proofErr w:type="spellEnd"/>
+      <w:r>
+        <w:rPr>
+          <w:rFonts w:ascii="Times New Roman" w:eastAsia="Times New Roman" w:hAnsi="Times New Roman" w:cs="Times New Roman"/>
+        </w:rPr>
+        <w:t xml:space="preserve"> method can be used to return a result set generated by a SELECT query. The </w:t>
+      </w:r>
+      <w:proofErr w:type="spellStart"/>
+      <w:r>
+        <w:rPr>
+          <w:rFonts w:ascii="Times New Roman" w:eastAsia="Times New Roman" w:hAnsi="Times New Roman" w:cs="Times New Roman"/>
+        </w:rPr>
+        <w:t>executeUpdate</w:t>
+      </w:r>
+      <w:proofErr w:type="spellEnd"/>
+      <w:r>
+        <w:rPr>
+          <w:rFonts w:ascii="Times New Roman" w:eastAsia="Times New Roman" w:hAnsi="Times New Roman" w:cs="Times New Roman"/>
+        </w:rPr>
+        <w:t xml:space="preserve"> method can be used to manipulate data within an UPDATE, INSERT, or DELETE query.</w:t>
+      </w:r>
+    </w:p>
+    <w:p>
+      <w:r>
+        <w:t xml:space="preserve">Sources: </w:t>
+      </w:r>
+    </w:p>
+    <w:p>
+      <w:hyperlink r:id="rId4" w:history="1">
+        <w:r>
+          <w:rPr>
+            <w:rStyle w:val="Hyperlink"/>
+          </w:rPr>
+          <w:t>https://javarevisited.blogspot.com/2012/03/why-use-preparedstatement-in-java-jdbc.html#axzz6s8McjyuS</w:t>
+        </w:r>
+      </w:hyperlink>
+    </w:p>
+    <w:p/>
+    <w:p>
+      <w:hyperlink r:id="rId5" w:history="1">
+        <w:r>
+          <w:rPr>
+            <w:rStyle w:val="Hyperlink"/>
+          </w:rPr>
+          <w:t>https://docs.oracle.com/javase/7/docs/api/java/sql/PreparedStatement.html</w:t>
+        </w:r>
+      </w:hyperlink>
     </w:p>
     <w:p/>
     <w:sectPr>
@@ -577,6 +711,29 @@
       <w:rFonts w:ascii="Times New Roman" w:eastAsia="Times New Roman" w:hAnsi="Times New Roman" w:cs="Times New Roman"/>
     </w:rPr>
   </w:style>
+  <w:style w:type="character" w:styleId="Hyperlink">
+    <w:name w:val="Hyperlink"/>
+    <w:basedOn w:val="DefaultParagraphFont"/>
+    <w:uiPriority w:val="99"/>
+    <w:unhideWhenUsed/>
+    <w:rsid w:val="00626053"/>
+    <w:rPr>
+      <w:color w:val="0563C1" w:themeColor="hyperlink"/>
+      <w:u w:val="single"/>
+    </w:rPr>
+  </w:style>
+  <w:style w:type="character" w:styleId="UnresolvedMention">
+    <w:name w:val="Unresolved Mention"/>
+    <w:basedOn w:val="DefaultParagraphFont"/>
+    <w:uiPriority w:val="99"/>
+    <w:semiHidden/>
+    <w:unhideWhenUsed/>
+    <w:rsid w:val="00626053"/>
+    <w:rPr>
+      <w:color w:val="605E5C"/>
+      <w:shd w:val="clear" w:color="auto" w:fill="E1DFDD"/>
+    </w:rPr>
+  </w:style>
 </w:styles>
 </file>
 

</xml_diff>